<commit_message>
Character Update and Super Hero Stuff
-Removed the characters Hood, the War Hero, and the Mentor type hero
- Scripts for heroes after the hero HQ entry
</commit_message>
<xml_diff>
--- a/Design/Events/Super/Character Sheet.docx
+++ b/Design/Events/Super/Character Sheet.docx
@@ -57,7 +57,16 @@
           </w:tcPr>
           <w:p>
             <w:r>
+              <w:t>"</w:t>
+            </w:r>
+            <w:r>
               <w:t>Mr. Justice</w:t>
+            </w:r>
+            <w:r>
+              <w:t>"</w:t>
+            </w:r>
+            <w:r>
+              <w:t xml:space="preserve"> (Hero)</w:t>
             </w:r>
           </w:p>
         </w:tc>
@@ -82,9 +91,41 @@
             <w:tcW w:w="4675" w:type="dxa"/>
           </w:tcPr>
           <w:p>
-            <w:r>
+            <w:pPr>
+              <w:rPr>
+                <w:strike/>
+              </w:rPr>
+            </w:pPr>
+            <w:r>
+              <w:rPr>
+                <w:strike/>
+              </w:rPr>
               <w:t>Warrior Hero</w:t>
             </w:r>
+            <w:r>
+              <w:rPr>
+                <w:strike/>
+              </w:rPr>
+              <w:t xml:space="preserve"> "</w:t>
+            </w:r>
+            <w:r>
+              <w:rPr>
+                <w:strike/>
+              </w:rPr>
+              <w:t>Sparta</w:t>
+            </w:r>
+            <w:r>
+              <w:rPr>
+                <w:strike/>
+              </w:rPr>
+              <w:t>"</w:t>
+            </w:r>
+            <w:r>
+              <w:rPr>
+                <w:strike/>
+              </w:rPr>
+              <w:t xml:space="preserve"> (Hero2)</w:t>
+            </w:r>
           </w:p>
         </w:tc>
         <w:tc>
@@ -94,8 +135,14 @@
           <w:p>
             <w:pPr>
               <w:cnfStyle w:val="000000000000" w:firstRow="0" w:lastRow="0" w:firstColumn="0" w:lastColumn="0" w:oddVBand="0" w:evenVBand="0" w:oddHBand="0" w:evenHBand="0" w:firstRowFirstColumn="0" w:firstRowLastColumn="0" w:lastRowFirstColumn="0" w:lastRowLastColumn="0"/>
-            </w:pPr>
-            <w:r>
+              <w:rPr>
+                <w:strike/>
+              </w:rPr>
+            </w:pPr>
+            <w:r>
+              <w:rPr>
+                <w:strike/>
+              </w:rPr>
               <w:t>Odysseus, Achilles, the Greco-Roman archetype of the warrior hero</w:t>
             </w:r>
           </w:p>
@@ -112,7 +159,18 @@
           </w:tcPr>
           <w:p>
             <w:r>
+              <w:t>"</w:t>
+            </w:r>
+            <w:bookmarkStart w:id="0" w:name="_GoBack"/>
+            <w:bookmarkEnd w:id="0"/>
+            <w:r>
               <w:t>Loverboy</w:t>
+            </w:r>
+            <w:r>
+              <w:t xml:space="preserve">" </w:t>
+            </w:r>
+            <w:r>
+              <w:t>(Hero 3)</w:t>
             </w:r>
           </w:p>
         </w:tc>
@@ -137,7 +195,15 @@
             <w:tcW w:w="4675" w:type="dxa"/>
           </w:tcPr>
           <w:p>
-            <w:r>
+            <w:pPr>
+              <w:rPr>
+                <w:strike/>
+              </w:rPr>
+            </w:pPr>
+            <w:r>
+              <w:rPr>
+                <w:strike/>
+              </w:rPr>
               <w:t>The Martyr</w:t>
             </w:r>
           </w:p>
@@ -149,11 +215,20 @@
           <w:p>
             <w:pPr>
               <w:cnfStyle w:val="000000000000" w:firstRow="0" w:lastRow="0" w:firstColumn="0" w:lastColumn="0" w:oddVBand="0" w:evenVBand="0" w:oddHBand="0" w:evenHBand="0" w:firstRowFirstColumn="0" w:firstRowLastColumn="0" w:lastRowFirstColumn="0" w:lastRowLastColumn="0"/>
-            </w:pPr>
-            <w:r>
+              <w:rPr>
+                <w:strike/>
+              </w:rPr>
+            </w:pPr>
+            <w:r>
+              <w:rPr>
+                <w:strike/>
+              </w:rPr>
               <w:t>Selfless teacher and mentor, willing to sacrifice themselves for others</w:t>
             </w:r>
             <w:r>
+              <w:rPr>
+                <w:strike/>
+              </w:rPr>
               <w:t>; Gandalf, Jesus</w:t>
             </w:r>
           </w:p>
@@ -172,6 +247,15 @@
             <w:r>
               <w:t>Gothic Hero</w:t>
             </w:r>
+            <w:r>
+              <w:t xml:space="preserve"> </w:t>
+            </w:r>
+            <w:r>
+              <w:t xml:space="preserve">"Creepy Guy" </w:t>
+            </w:r>
+            <w:r>
+              <w:t>(Hero 6)</w:t>
+            </w:r>
           </w:p>
         </w:tc>
         <w:tc>
@@ -203,6 +287,15 @@
           <w:p>
             <w:r>
               <w:t>Animal Tamer/Old Man</w:t>
+            </w:r>
+            <w:r>
+              <w:t xml:space="preserve"> </w:t>
+            </w:r>
+            <w:r>
+              <w:t xml:space="preserve">"Old man" </w:t>
+            </w:r>
+            <w:r>
+              <w:t>(Hero 5)</w:t>
             </w:r>
           </w:p>
         </w:tc>
@@ -235,6 +328,15 @@
           <w:p>
             <w:r>
               <w:t>Manly Man</w:t>
+            </w:r>
+            <w:r>
+              <w:t xml:space="preserve"> </w:t>
+            </w:r>
+            <w:r>
+              <w:t xml:space="preserve">"Muscles" </w:t>
+            </w:r>
+            <w:r>
+              <w:t>(Hero 4)</w:t>
             </w:r>
           </w:p>
         </w:tc>
@@ -314,6 +416,9 @@
             <w:r>
               <w:t>"Flying Chick"</w:t>
             </w:r>
+            <w:r>
+              <w:t xml:space="preserve"> (Villain)</w:t>
+            </w:r>
           </w:p>
         </w:tc>
         <w:tc>
@@ -344,6 +449,9 @@
           <w:p>
             <w:r>
               <w:t>"Big Nose" or whatever</w:t>
+            </w:r>
+            <w:r>
+              <w:t xml:space="preserve"> (Villain6)</w:t>
             </w:r>
           </w:p>
         </w:tc>
@@ -377,12 +485,23 @@
             <w:tcW w:w="4675" w:type="dxa"/>
           </w:tcPr>
           <w:p>
-            <w:r>
+            <w:pPr>
+              <w:rPr>
+                <w:strike/>
+              </w:rPr>
+            </w:pPr>
+            <w:r>
+              <w:rPr>
+                <w:strike/>
+              </w:rPr>
               <w:t>The Criminal/Gangster/Outcast</w:t>
             </w:r>
           </w:p>
           <w:p>
             <w:r>
+              <w:rPr>
+                <w:strike/>
+              </w:rPr>
               <w:t>"Hood" or whatever</w:t>
             </w:r>
           </w:p>
@@ -394,8 +513,14 @@
           <w:p>
             <w:pPr>
               <w:cnfStyle w:val="000000100000" w:firstRow="0" w:lastRow="0" w:firstColumn="0" w:lastColumn="0" w:oddVBand="0" w:evenVBand="0" w:oddHBand="1" w:evenHBand="0" w:firstRowFirstColumn="0" w:firstRowLastColumn="0" w:lastRowFirstColumn="0" w:lastRowLastColumn="0"/>
-            </w:pPr>
-            <w:r>
+              <w:rPr>
+                <w:strike/>
+              </w:rPr>
+            </w:pPr>
+            <w:r>
+              <w:rPr>
+                <w:strike/>
+              </w:rPr>
               <w:t>Forced to resort to evil due to the hard times, although takes pleasure in evil doings</w:t>
             </w:r>
           </w:p>
@@ -416,6 +541,9 @@
             <w:r>
               <w:t>"Tiny" or whatever</w:t>
             </w:r>
+            <w:r>
+              <w:t xml:space="preserve"> (Villain 4)</w:t>
+            </w:r>
           </w:p>
         </w:tc>
         <w:tc>
@@ -427,8 +555,13 @@
               <w:cnfStyle w:val="000000000000" w:firstRow="0" w:lastRow="0" w:firstColumn="0" w:lastColumn="0" w:oddVBand="0" w:evenVBand="0" w:oddHBand="0" w:evenHBand="0" w:firstRowFirstColumn="0" w:firstRowLastColumn="0" w:lastRowFirstColumn="0" w:lastRowLastColumn="0"/>
             </w:pPr>
             <w:r>
-              <w:t>Uses her sexuality to tempt her enemies, truly sadistic and enjoys harming others; Yandere</w:t>
-            </w:r>
+              <w:t xml:space="preserve">Uses her sexuality to tempt her enemies, truly sadistic and enjoys harming others; </w:t>
+            </w:r>
+            <w:proofErr w:type="spellStart"/>
+            <w:r>
+              <w:t>Yandere</w:t>
+            </w:r>
+            <w:proofErr w:type="spellEnd"/>
           </w:p>
         </w:tc>
       </w:tr>
@@ -450,6 +583,9 @@
             <w:r>
               <w:t>"Doctor Disco"</w:t>
             </w:r>
+            <w:r>
+              <w:t xml:space="preserve"> (Villain 3)</w:t>
+            </w:r>
           </w:p>
         </w:tc>
         <w:tc>
@@ -484,8 +620,9 @@
             <w:r>
               <w:t xml:space="preserve"> or whatever</w:t>
             </w:r>
-            <w:bookmarkStart w:id="0" w:name="_GoBack"/>
-            <w:bookmarkEnd w:id="0"/>
+            <w:r>
+              <w:t xml:space="preserve"> (Villain 5)</w:t>
+            </w:r>
           </w:p>
         </w:tc>
         <w:tc>
@@ -504,11 +641,6 @@
       </w:tr>
     </w:tbl>
     <w:p/>
-    <w:p>
-      <w:r>
-        <w:t>Notice: the character previously known as "Tall Dude" has been replaced by Doctor Disco</w:t>
-      </w:r>
-    </w:p>
     <w:sectPr>
       <w:pgSz w:w="12240" w:h="15840"/>
       <w:pgMar w:top="1440" w:right="1440" w:bottom="1440" w:left="1440" w:header="720" w:footer="720" w:gutter="0"/>
@@ -642,6 +774,7 @@
     <w:lsdException w:name="HTML Sample" w:semiHidden="1" w:unhideWhenUsed="1"/>
     <w:lsdException w:name="HTML Typewriter" w:semiHidden="1" w:unhideWhenUsed="1"/>
     <w:lsdException w:name="HTML Variable" w:semiHidden="1" w:unhideWhenUsed="1"/>
+    <w:lsdException w:name="Normal Table" w:semiHidden="1" w:unhideWhenUsed="1"/>
     <w:lsdException w:name="annotation subject" w:semiHidden="1" w:unhideWhenUsed="1"/>
     <w:lsdException w:name="No List" w:semiHidden="1" w:unhideWhenUsed="1"/>
     <w:lsdException w:name="Outline List 1" w:semiHidden="1" w:unhideWhenUsed="1"/>
@@ -688,8 +821,10 @@
     <w:lsdException w:name="Table Subtle 2" w:semiHidden="1" w:unhideWhenUsed="1"/>
     <w:lsdException w:name="Table Web 1" w:semiHidden="1" w:unhideWhenUsed="1"/>
     <w:lsdException w:name="Table Web 2" w:semiHidden="1" w:unhideWhenUsed="1"/>
+    <w:lsdException w:name="Table Web 3" w:semiHidden="1" w:unhideWhenUsed="1"/>
     <w:lsdException w:name="Balloon Text" w:semiHidden="1" w:unhideWhenUsed="1"/>
     <w:lsdException w:name="Table Grid" w:uiPriority="39"/>
+    <w:lsdException w:name="Table Theme" w:semiHidden="1" w:unhideWhenUsed="1"/>
     <w:lsdException w:name="Placeholder Text" w:semiHidden="1"/>
     <w:lsdException w:name="No Spacing" w:uiPriority="1" w:qFormat="1"/>
     <w:lsdException w:name="Light Shading" w:uiPriority="60"/>

</xml_diff>